<commit_message>
Correct the points raised in the first review
</commit_message>
<xml_diff>
--- a/documents/plan/プロジェクト計画書.docx
+++ b/documents/plan/プロジェクト計画書.docx
@@ -200,13 +200,25 @@
               <w:rPr>
                 <w:color w:val="auto"/>
               </w:rPr>
-              <w:t>10031</w:t>
-            </w:r>
-            <w:r>
-              <w:rPr>
-                <w:rFonts w:hint="eastAsia"/>
+              <w:t>1</w:t>
+            </w:r>
+            <w:r>
+              <w:rPr>
                 <w:color w:val="auto"/>
               </w:rPr>
+              <w:t>003</w:t>
+            </w:r>
+            <w:r>
+              <w:rPr>
+                <w:color w:val="auto"/>
+              </w:rPr>
+              <w:t>1</w:t>
+            </w:r>
+            <w:r>
+              <w:rPr>
+                <w:rFonts w:hint="eastAsia"/>
+                <w:color w:val="auto"/>
+              </w:rPr>
               <w:t>-</w:t>
             </w:r>
             <w:r>
@@ -228,7 +240,14 @@
                 <w:rFonts w:hint="eastAsia"/>
                 <w:color w:val="auto"/>
               </w:rPr>
-              <w:t>01</w:t>
+              <w:t>0</w:t>
+            </w:r>
+            <w:r>
+              <w:rPr>
+                <w:rFonts w:hint="eastAsia"/>
+                <w:color w:val="auto"/>
+              </w:rPr>
+              <w:t>2</w:t>
             </w:r>
           </w:p>
         </w:tc>
@@ -284,7 +303,14 @@
                 <w:rFonts w:hint="eastAsia"/>
                 <w:color w:val="auto"/>
               </w:rPr>
-              <w:t>1.0</w:t>
+              <w:t>2</w:t>
+            </w:r>
+            <w:r>
+              <w:rPr>
+                <w:rFonts w:hint="eastAsia"/>
+                <w:color w:val="auto"/>
+              </w:rPr>
+              <w:t>.0</w:t>
             </w:r>
             <w:r>
               <w:rPr>
@@ -340,13 +366,34 @@
                 <w:rFonts w:hint="eastAsia"/>
                 <w:color w:val="auto"/>
               </w:rPr>
-              <w:t>2024年06</w:t>
+              <w:t>2</w:t>
             </w:r>
             <w:r>
               <w:rPr>
                 <w:rFonts w:hint="eastAsia"/>
                 <w:color w:val="auto"/>
               </w:rPr>
+              <w:t>0</w:t>
+            </w:r>
+            <w:r>
+              <w:rPr>
+                <w:rFonts w:hint="eastAsia"/>
+                <w:color w:val="auto"/>
+              </w:rPr>
+              <w:t>2</w:t>
+            </w:r>
+            <w:r>
+              <w:rPr>
+                <w:rFonts w:hint="eastAsia"/>
+                <w:color w:val="auto"/>
+              </w:rPr>
+              <w:t>4年06</w:t>
+            </w:r>
+            <w:r>
+              <w:rPr>
+                <w:rFonts w:hint="eastAsia"/>
+                <w:color w:val="auto"/>
+              </w:rPr>
               <w:t>月</w:t>
             </w:r>
             <w:r>
@@ -354,7 +401,14 @@
                 <w:rFonts w:hint="eastAsia"/>
                 <w:color w:val="auto"/>
               </w:rPr>
-              <w:t>24</w:t>
+              <w:t>2</w:t>
+            </w:r>
+            <w:r>
+              <w:rPr>
+                <w:rFonts w:hint="eastAsia"/>
+                <w:color w:val="auto"/>
+              </w:rPr>
+              <w:t>4</w:t>
             </w:r>
             <w:r>
               <w:rPr>
@@ -638,7 +692,21 @@
                 <w:rFonts w:hint="eastAsia"/>
                 <w:sz w:val="18"/>
               </w:rPr>
-              <w:t>第1.0版</w:t>
+              <w:t>第</w:t>
+            </w:r>
+            <w:r>
+              <w:rPr>
+                <w:rFonts w:hint="eastAsia"/>
+                <w:sz w:val="18"/>
+              </w:rPr>
+              <w:t>1</w:t>
+            </w:r>
+            <w:r>
+              <w:rPr>
+                <w:rFonts w:hint="eastAsia"/>
+                <w:sz w:val="18"/>
+              </w:rPr>
+              <w:t>.0版</w:t>
             </w:r>
           </w:p>
         </w:tc>
@@ -659,7 +727,7 @@
                 <w:color w:val="auto"/>
                 <w:sz w:val="18"/>
               </w:rPr>
-              <w:t>2024</w:t>
+              <w:t>2</w:t>
             </w:r>
             <w:r>
               <w:rPr>
@@ -667,7 +735,7 @@
                 <w:color w:val="auto"/>
                 <w:sz w:val="18"/>
               </w:rPr>
-              <w:t>年</w:t>
+              <w:t>0</w:t>
             </w:r>
             <w:r>
               <w:rPr>
@@ -675,7 +743,7 @@
                 <w:color w:val="auto"/>
                 <w:sz w:val="18"/>
               </w:rPr>
-              <w:t>06</w:t>
+              <w:t>2</w:t>
             </w:r>
             <w:r>
               <w:rPr>
@@ -683,7 +751,7 @@
                 <w:color w:val="auto"/>
                 <w:sz w:val="18"/>
               </w:rPr>
-              <w:t>月</w:t>
+              <w:t>4</w:t>
             </w:r>
             <w:r>
               <w:rPr>
@@ -691,7 +759,39 @@
                 <w:color w:val="auto"/>
                 <w:sz w:val="18"/>
               </w:rPr>
-              <w:t>24</w:t>
+              <w:t>年</w:t>
+            </w:r>
+            <w:r>
+              <w:rPr>
+                <w:rFonts w:hint="eastAsia"/>
+                <w:color w:val="auto"/>
+                <w:sz w:val="18"/>
+              </w:rPr>
+              <w:t>06</w:t>
+            </w:r>
+            <w:r>
+              <w:rPr>
+                <w:rFonts w:hint="eastAsia"/>
+                <w:color w:val="auto"/>
+                <w:sz w:val="18"/>
+              </w:rPr>
+              <w:t>月</w:t>
+            </w:r>
+            <w:r>
+              <w:rPr>
+                <w:rFonts w:hint="eastAsia"/>
+                <w:color w:val="auto"/>
+                <w:sz w:val="18"/>
+              </w:rPr>
+              <w:t>2</w:t>
+            </w:r>
+            <w:r>
+              <w:rPr>
+                <w:rFonts w:hint="eastAsia"/>
+                <w:color w:val="auto"/>
+                <w:sz w:val="18"/>
+              </w:rPr>
+              <w:t>4</w:t>
             </w:r>
             <w:r>
               <w:rPr>
@@ -759,6 +859,208 @@
                 <w:sz w:val="18"/>
               </w:rPr>
               <w:t>-</w:t>
+            </w:r>
+          </w:p>
+        </w:tc>
+      </w:tr>
+      <w:tr>
+        <w:trPr>
+          <w:trHeight w:val="703"/>
+        </w:trPr>
+        <w:tc>
+          <w:tcPr>
+            <w:tcW w:w="885" w:type="dxa"/>
+          </w:tcPr>
+          <w:p>
+            <w:pPr>
+              <w:rPr>
+                <w:sz w:val="18"/>
+              </w:rPr>
+            </w:pPr>
+            <w:r>
+              <w:rPr>
+                <w:rFonts w:hint="eastAsia"/>
+                <w:sz w:val="18"/>
+              </w:rPr>
+              <w:t>第2.0版</w:t>
+            </w:r>
+          </w:p>
+        </w:tc>
+        <w:tc>
+          <w:tcPr>
+            <w:tcW w:w="1624" w:type="dxa"/>
+          </w:tcPr>
+          <w:p>
+            <w:pPr>
+              <w:rPr>
+                <w:color w:val="auto"/>
+                <w:sz w:val="18"/>
+              </w:rPr>
+            </w:pPr>
+            <w:r>
+              <w:rPr>
+                <w:rFonts w:hint="eastAsia"/>
+                <w:color w:val="auto"/>
+                <w:sz w:val="18"/>
+              </w:rPr>
+              <w:t>2024年06月24日</w:t>
+            </w:r>
+          </w:p>
+        </w:tc>
+        <w:tc>
+          <w:tcPr>
+            <w:tcW w:w="1316" w:type="dxa"/>
+          </w:tcPr>
+          <w:p>
+            <w:pPr>
+              <w:rPr>
+                <w:color w:val="auto"/>
+                <w:sz w:val="18"/>
+              </w:rPr>
+            </w:pPr>
+            <w:r>
+              <w:rPr>
+                <w:rFonts w:hint="eastAsia"/>
+                <w:color w:val="auto"/>
+                <w:sz w:val="18"/>
+              </w:rPr>
+              <w:t>舩橋 優佑</w:t>
+            </w:r>
+          </w:p>
+        </w:tc>
+        <w:tc>
+          <w:tcPr>
+            <w:tcW w:w="4465" w:type="dxa"/>
+          </w:tcPr>
+          <w:p>
+            <w:pPr>
+              <w:rPr>
+                <w:sz w:val="18"/>
+              </w:rPr>
+            </w:pPr>
+            <w:r>
+              <w:rPr>
+                <w:rFonts w:hint="eastAsia"/>
+                <w:sz w:val="18"/>
+              </w:rPr>
+              <w:t>当文書の文書番号を10031-EXE-002に変更</w:t>
+            </w:r>
+          </w:p>
+          <w:p>
+            <w:pPr>
+              <w:rPr>
+                <w:sz w:val="18"/>
+              </w:rPr>
+            </w:pPr>
+            <w:r>
+              <w:rPr>
+                <w:rFonts w:hint="eastAsia"/>
+                <w:sz w:val="18"/>
+              </w:rPr>
+              <w:t>1.</w:t>
+            </w:r>
+            <w:r>
+              <w:rPr>
+                <w:rFonts w:hint="eastAsia"/>
+                <w:sz w:val="18"/>
+              </w:rPr>
+              <w:t xml:space="preserve"> </w:t>
+            </w:r>
+            <w:r>
+              <w:rPr>
+                <w:rFonts w:hint="eastAsia"/>
+                <w:sz w:val="18"/>
+              </w:rPr>
+              <w:t>はじめにの本文最後の不要な"→"を削除</w:t>
+            </w:r>
+          </w:p>
+          <w:p>
+            <w:pPr>
+              <w:rPr>
+                <w:sz w:val="18"/>
+              </w:rPr>
+            </w:pPr>
+            <w:r>
+              <w:rPr>
+                <w:rFonts w:hint="eastAsia"/>
+                <w:sz w:val="18"/>
+              </w:rPr>
+              <w:t>4.1フェーズ定義</w:t>
+            </w:r>
+            <w:r>
+              <w:rPr>
+                <w:rFonts w:hint="eastAsia"/>
+                <w:sz w:val="18"/>
+              </w:rPr>
+              <w:t>の</w:t>
+            </w:r>
+            <w:r>
+              <w:rPr>
+                <w:rFonts w:hint="eastAsia"/>
+                <w:sz w:val="18"/>
+              </w:rPr>
+              <w:t>文書管理番号を修正</w:t>
+            </w:r>
+          </w:p>
+        </w:tc>
+        <w:tc>
+          <w:tcPr>
+            <w:tcW w:w="1387" w:type="dxa"/>
+          </w:tcPr>
+          <w:p>
+            <w:pPr>
+              <w:rPr>
+                <w:sz w:val="18"/>
+              </w:rPr>
+            </w:pPr>
+            <w:r>
+              <w:rPr>
+                <w:rFonts w:hint="eastAsia"/>
+                <w:sz w:val="18"/>
+              </w:rPr>
+              <w:t>p.1</w:t>
+            </w:r>
+          </w:p>
+          <w:p>
+            <w:pPr>
+              <w:rPr>
+                <w:sz w:val="18"/>
+              </w:rPr>
+            </w:pPr>
+            <w:r>
+              <w:rPr>
+                <w:rFonts w:hint="eastAsia"/>
+                <w:sz w:val="18"/>
+              </w:rPr>
+              <w:t>p.</w:t>
+            </w:r>
+            <w:r>
+              <w:rPr>
+                <w:rFonts w:hint="eastAsia"/>
+                <w:sz w:val="18"/>
+              </w:rPr>
+              <w:t>4</w:t>
+            </w:r>
+          </w:p>
+          <w:p>
+            <w:pPr>
+              <w:rPr>
+                <w:sz w:val="18"/>
+              </w:rPr>
+            </w:pPr>
+            <w:r>
+              <w:rPr>
+                <w:rFonts w:hint="eastAsia"/>
+                <w:sz w:val="18"/>
+              </w:rPr>
+              <w:t>p.</w:t>
+            </w:r>
+            <w:r>
+              <w:rPr>
+                <w:rFonts w:hint="eastAsia"/>
+                <w:sz w:val="18"/>
+              </w:rPr>
+              <w:t>5</w:t>
             </w:r>
           </w:p>
         </w:tc>
@@ -772,9 +1074,16 @@
         <w:jc w:val="left"/>
         <w:textAlignment w:val="auto"/>
         <w:sectPr>
+          <w:headerReference w:type="even" r:id="rId7"/>
+          <w:headerReference w:type="default" r:id="rId8"/>
+          <w:footerReference w:type="even" r:id="rId9"/>
+          <w:footerReference w:type="default" r:id="rId10"/>
+          <w:headerReference w:type="first" r:id="rId11"/>
+          <w:footerReference w:type="first" r:id="rId12"/>
           <w:type w:val="continuous"/>
           <w:pgSz w:w="11906" w:h="16838" w:code="9"/>
-          <w:pgMar w:top="1134" w:right="1134" w:bottom="851" w:left="1134" w:header="720" w:footer="567" w:gutter="0"/>
+          <w:pgMar w:top="1134" w:right="1134" w:bottom="851" w:left="1134" w:header="720" w:footer="454" w:gutter="0"/>
+          <w:pgNumType w:start="1"/>
           <w:cols w:space="720"/>
           <w:docGrid w:type="linesAndChars" w:linePitch="286" w:charSpace="-3531"/>
         </w:sectPr>
@@ -849,10 +1158,17 @@
       <w:hyperlink w:anchor="_Toc170131067" w:history="1">
         <w:r>
           <w:rPr>
-            <w:rStyle w:val="aa"/>
+            <w:rStyle w:val="ab"/>
             <w:noProof/>
           </w:rPr>
-          <w:t>1.</w:t>
+          <w:t>1</w:t>
+        </w:r>
+        <w:r>
+          <w:rPr>
+            <w:rStyle w:val="ab"/>
+            <w:noProof/>
+          </w:rPr>
+          <w:t>.</w:t>
         </w:r>
         <w:r>
           <w:rPr>
@@ -872,7 +1188,7 @@
         </w:r>
         <w:r>
           <w:rPr>
-            <w:rStyle w:val="aa"/>
+            <w:rStyle w:val="ab"/>
             <w:noProof/>
           </w:rPr>
           <w:t>はじめに</w:t>
@@ -951,10 +1267,17 @@
       <w:hyperlink w:anchor="_Toc170131068" w:history="1">
         <w:r>
           <w:rPr>
-            <w:rStyle w:val="aa"/>
+            <w:rStyle w:val="ab"/>
             <w:noProof/>
           </w:rPr>
-          <w:t>2.</w:t>
+          <w:t>2</w:t>
+        </w:r>
+        <w:r>
+          <w:rPr>
+            <w:rStyle w:val="ab"/>
+            <w:noProof/>
+          </w:rPr>
+          <w:t>.</w:t>
         </w:r>
         <w:r>
           <w:rPr>
@@ -974,7 +1297,7 @@
         </w:r>
         <w:r>
           <w:rPr>
-            <w:rStyle w:val="aa"/>
+            <w:rStyle w:val="ab"/>
             <w:noProof/>
           </w:rPr>
           <w:t>目標</w:t>
@@ -1053,7 +1376,7 @@
       <w:hyperlink w:anchor="_Toc170131069" w:history="1">
         <w:r>
           <w:rPr>
-            <w:rStyle w:val="aa"/>
+            <w:rStyle w:val="ab"/>
             <w:noProof/>
           </w:rPr>
           <w:t>3.</w:t>
@@ -1076,7 +1399,7 @@
         </w:r>
         <w:r>
           <w:rPr>
-            <w:rStyle w:val="aa"/>
+            <w:rStyle w:val="ab"/>
             <w:noProof/>
           </w:rPr>
           <w:t>要求事項管理</w:t>
@@ -1155,7 +1478,7 @@
       <w:hyperlink w:anchor="_Toc170131070" w:history="1">
         <w:r>
           <w:rPr>
-            <w:rStyle w:val="aa"/>
+            <w:rStyle w:val="ab"/>
             <w:noProof/>
           </w:rPr>
           <w:t>4.</w:t>
@@ -1178,7 +1501,7 @@
         </w:r>
         <w:r>
           <w:rPr>
-            <w:rStyle w:val="aa"/>
+            <w:rStyle w:val="ab"/>
             <w:noProof/>
           </w:rPr>
           <w:t>開発計画</w:t>
@@ -1256,10 +1579,17 @@
       <w:hyperlink w:anchor="_Toc170131071" w:history="1">
         <w:r>
           <w:rPr>
-            <w:rStyle w:val="aa"/>
+            <w:rStyle w:val="ab"/>
             <w:noProof/>
           </w:rPr>
-          <w:t>4.1</w:t>
+          <w:t>4.</w:t>
+        </w:r>
+        <w:r>
+          <w:rPr>
+            <w:rStyle w:val="ab"/>
+            <w:noProof/>
+          </w:rPr>
+          <w:t>1</w:t>
         </w:r>
         <w:r>
           <w:rPr>
@@ -1278,7 +1608,7 @@
         </w:r>
         <w:r>
           <w:rPr>
-            <w:rStyle w:val="aa"/>
+            <w:rStyle w:val="ab"/>
             <w:noProof/>
           </w:rPr>
           <w:t>フェーズ定義</w:t>
@@ -1356,10 +1686,17 @@
       <w:hyperlink w:anchor="_Toc170131072" w:history="1">
         <w:r>
           <w:rPr>
-            <w:rStyle w:val="aa"/>
+            <w:rStyle w:val="ab"/>
             <w:noProof/>
           </w:rPr>
-          <w:t>4.2</w:t>
+          <w:t>4.</w:t>
+        </w:r>
+        <w:r>
+          <w:rPr>
+            <w:rStyle w:val="ab"/>
+            <w:noProof/>
+          </w:rPr>
+          <w:t>2</w:t>
         </w:r>
         <w:r>
           <w:rPr>
@@ -1378,7 +1715,7 @@
         </w:r>
         <w:r>
           <w:rPr>
-            <w:rStyle w:val="aa"/>
+            <w:rStyle w:val="ab"/>
             <w:noProof/>
           </w:rPr>
           <w:t>開発スケジュール</w:t>
@@ -1456,7 +1793,7 @@
       <w:hyperlink w:anchor="_Toc170131073" w:history="1">
         <w:r>
           <w:rPr>
-            <w:rStyle w:val="aa"/>
+            <w:rStyle w:val="ab"/>
             <w:noProof/>
           </w:rPr>
           <w:t>4.3</w:t>
@@ -1478,7 +1815,7 @@
         </w:r>
         <w:r>
           <w:rPr>
-            <w:rStyle w:val="aa"/>
+            <w:rStyle w:val="ab"/>
             <w:noProof/>
           </w:rPr>
           <w:t>進捗確認</w:t>
@@ -1556,7 +1893,7 @@
       <w:hyperlink w:anchor="_Toc170131074" w:history="1">
         <w:r>
           <w:rPr>
-            <w:rStyle w:val="aa"/>
+            <w:rStyle w:val="ab"/>
             <w:noProof/>
           </w:rPr>
           <w:t>4.4</w:t>
@@ -1578,7 +1915,7 @@
         </w:r>
         <w:r>
           <w:rPr>
-            <w:rStyle w:val="aa"/>
+            <w:rStyle w:val="ab"/>
             <w:noProof/>
           </w:rPr>
           <w:t>開発検証（成果物のレビュー）</w:t>
@@ -1657,7 +1994,7 @@
       <w:hyperlink w:anchor="_Toc170131075" w:history="1">
         <w:r>
           <w:rPr>
-            <w:rStyle w:val="aa"/>
+            <w:rStyle w:val="ab"/>
             <w:noProof/>
           </w:rPr>
           <w:t>5.</w:t>
@@ -1680,7 +2017,7 @@
         </w:r>
         <w:r>
           <w:rPr>
-            <w:rStyle w:val="aa"/>
+            <w:rStyle w:val="ab"/>
             <w:noProof/>
           </w:rPr>
           <w:t>文書管理</w:t>
@@ -1759,7 +2096,7 @@
       <w:hyperlink w:anchor="_Toc170131076" w:history="1">
         <w:r>
           <w:rPr>
-            <w:rStyle w:val="aa"/>
+            <w:rStyle w:val="ab"/>
             <w:noProof/>
           </w:rPr>
           <w:t>6.</w:t>
@@ -1782,7 +2119,7 @@
         </w:r>
         <w:r>
           <w:rPr>
-            <w:rStyle w:val="aa"/>
+            <w:rStyle w:val="ab"/>
             <w:noProof/>
           </w:rPr>
           <w:t>記録管理</w:t>
@@ -1845,7 +2182,7 @@
           <w:u w:val="single"/>
         </w:rPr>
         <w:sectPr>
-          <w:footerReference w:type="default" r:id="rId7"/>
+          <w:footerReference w:type="default" r:id="rId13"/>
           <w:pgSz w:w="11906" w:h="16838" w:code="9"/>
           <w:pgMar w:top="1134" w:right="1134" w:bottom="851" w:left="1134" w:header="720" w:footer="567" w:gutter="0"/>
           <w:cols w:space="720"/>
@@ -1947,9 +2284,6 @@
       <w:pPr>
         <w:pStyle w:val="a1"/>
         <w:ind w:leftChars="432" w:left="833"/>
-        <w:rPr>
-          <w:rFonts w:hint="eastAsia"/>
-        </w:rPr>
       </w:pPr>
     </w:p>
     <w:p>
@@ -2829,6 +3163,12 @@
               <w:ind w:left="0"/>
               <w:jc w:val="center"/>
             </w:pPr>
+            <w:r>
+              <w:rPr>
+                <w:rFonts w:hint="eastAsia"/>
+              </w:rPr>
+              <w:t>文書名</w:t>
+            </w:r>
           </w:p>
         </w:tc>
         <w:tc>
@@ -3117,7 +3457,10 @@
               <w:ind w:left="79"/>
             </w:pPr>
             <w:r>
-              <w:t>10031</w:t>
+              <w:rPr>
+                <w:rFonts w:hint="eastAsia"/>
+              </w:rPr>
+              <w:t>99999</w:t>
             </w:r>
             <w:r>
               <w:rPr>
@@ -3141,7 +3484,7 @@
               <w:rPr>
                 <w:rFonts w:hint="eastAsia"/>
               </w:rPr>
-              <w:t>2</w:t>
+              <w:t>1</w:t>
             </w:r>
           </w:p>
         </w:tc>
@@ -3261,7 +3604,13 @@
               <w:ind w:left="79"/>
             </w:pPr>
             <w:r>
-              <w:t>10031</w:t>
+              <w:t>1</w:t>
+            </w:r>
+            <w:r>
+              <w:t>003</w:t>
+            </w:r>
+            <w:r>
+              <w:t>1</w:t>
             </w:r>
             <w:r>
               <w:rPr>
@@ -3411,7 +3760,13 @@
               <w:ind w:left="79"/>
             </w:pPr>
             <w:r>
-              <w:t>10031</w:t>
+              <w:t>1</w:t>
+            </w:r>
+            <w:r>
+              <w:t>003</w:t>
+            </w:r>
+            <w:r>
+              <w:t>1</w:t>
             </w:r>
             <w:r>
               <w:rPr>
@@ -3452,7 +3807,19 @@
               <w:rPr>
                 <w:rFonts w:hint="eastAsia"/>
               </w:rPr>
-              <w:t>ソフトウェアユニットテスト仕様書（※１）</w:t>
+              <w:t>ソフトウェアユニットテスト仕様書（※</w:t>
+            </w:r>
+            <w:r>
+              <w:rPr>
+                <w:rFonts w:hint="eastAsia"/>
+              </w:rPr>
+              <w:t>1</w:t>
+            </w:r>
+            <w:r>
+              <w:rPr>
+                <w:rFonts w:hint="eastAsia"/>
+              </w:rPr>
+              <w:t>）</w:t>
             </w:r>
           </w:p>
         </w:tc>
@@ -3561,7 +3928,13 @@
               <w:ind w:left="79"/>
             </w:pPr>
             <w:r>
-              <w:t>10031</w:t>
+              <w:t>1</w:t>
+            </w:r>
+            <w:r>
+              <w:t>003</w:t>
+            </w:r>
+            <w:r>
+              <w:t>1</w:t>
             </w:r>
             <w:r>
               <w:rPr>
@@ -3731,7 +4104,19 @@
               <w:rPr>
                 <w:rFonts w:hint="eastAsia"/>
               </w:rPr>
-              <w:t>ソフトウェアユニットテスト報告書（※２）</w:t>
+              <w:t>ソフトウェアユニットテスト報告書（※</w:t>
+            </w:r>
+            <w:r>
+              <w:rPr>
+                <w:rFonts w:hint="eastAsia"/>
+              </w:rPr>
+              <w:t>2</w:t>
+            </w:r>
+            <w:r>
+              <w:rPr>
+                <w:rFonts w:hint="eastAsia"/>
+              </w:rPr>
+              <w:t>）</w:t>
             </w:r>
           </w:p>
         </w:tc>
@@ -3834,7 +4219,13 @@
               <w:ind w:left="79"/>
             </w:pPr>
             <w:r>
-              <w:t>10031</w:t>
+              <w:t>1</w:t>
+            </w:r>
+            <w:r>
+              <w:t>003</w:t>
+            </w:r>
+            <w:r>
+              <w:t>1</w:t>
             </w:r>
             <w:r>
               <w:rPr>
@@ -3893,7 +4284,19 @@
               <w:rPr>
                 <w:rFonts w:hint="eastAsia"/>
               </w:rPr>
-              <w:t>（※１）</w:t>
+              <w:t>（※</w:t>
+            </w:r>
+            <w:r>
+              <w:rPr>
+                <w:rFonts w:hint="eastAsia"/>
+              </w:rPr>
+              <w:t>1</w:t>
+            </w:r>
+            <w:r>
+              <w:rPr>
+                <w:rFonts w:hint="eastAsia"/>
+              </w:rPr>
+              <w:t>）</w:t>
             </w:r>
           </w:p>
         </w:tc>
@@ -4034,7 +4437,19 @@
               <w:rPr>
                 <w:rFonts w:hint="eastAsia"/>
               </w:rPr>
-              <w:t>（※２）</w:t>
+              <w:t>（※</w:t>
+            </w:r>
+            <w:r>
+              <w:rPr>
+                <w:rFonts w:hint="eastAsia"/>
+              </w:rPr>
+              <w:t>2</w:t>
+            </w:r>
+            <w:r>
+              <w:rPr>
+                <w:rFonts w:hint="eastAsia"/>
+              </w:rPr>
+              <w:t>）</w:t>
             </w:r>
           </w:p>
         </w:tc>
@@ -4133,7 +4548,19 @@
         <w:rPr>
           <w:rFonts w:hint="eastAsia"/>
         </w:rPr>
-        <w:t>※１：テスト一覧、テスト方法を記述した文書（テスト仕様書）</w:t>
+        <w:t>※</w:t>
+      </w:r>
+      <w:r>
+        <w:rPr>
+          <w:rFonts w:hint="eastAsia"/>
+        </w:rPr>
+        <w:t>1</w:t>
+      </w:r>
+      <w:r>
+        <w:rPr>
+          <w:rFonts w:hint="eastAsia"/>
+        </w:rPr>
+        <w:t>：テスト一覧、テスト方法を記述した文書（テスト仕様書）</w:t>
       </w:r>
     </w:p>
     <w:p>
@@ -4145,7 +4572,19 @@
         <w:rPr>
           <w:rFonts w:hint="eastAsia"/>
         </w:rPr>
-        <w:t>※２：テスト仕様書にテスト結果を記入／添付した報告書（テスト記録）</w:t>
+        <w:t>※</w:t>
+      </w:r>
+      <w:r>
+        <w:rPr>
+          <w:rFonts w:hint="eastAsia"/>
+        </w:rPr>
+        <w:t>2</w:t>
+      </w:r>
+      <w:r>
+        <w:rPr>
+          <w:rFonts w:hint="eastAsia"/>
+        </w:rPr>
+        <w:t>：テスト仕様書にテスト結果を記入／添付した報告書（テスト記録）</w:t>
       </w:r>
       <w:r>
         <w:rPr>
@@ -4968,7 +5407,13 @@
         <w:tab/>
       </w:r>
       <w:r>
-        <w:t>10031</w:t>
+        <w:t>1</w:t>
+      </w:r>
+      <w:r>
+        <w:t>003</w:t>
+      </w:r>
+      <w:r>
+        <w:t>1</w:t>
       </w:r>
       <w:r>
         <w:rPr>
@@ -5078,7 +5523,7 @@
     </w:p>
     <w:p>
       <w:pPr>
-        <w:pStyle w:val="ab"/>
+        <w:pStyle w:val="ac"/>
       </w:pPr>
       <w:r>
         <w:rPr>
@@ -5095,10 +5540,10 @@
     </w:p>
     <w:p>
       <w:pPr>
-        <w:pStyle w:val="ab"/>
+        <w:pStyle w:val="ac"/>
         <w:ind w:right="579"/>
         <w:sectPr>
-          <w:footerReference w:type="default" r:id="rId8"/>
+          <w:footerReference w:type="default" r:id="rId14"/>
           <w:pgSz w:w="11906" w:h="16838" w:code="9"/>
           <w:pgMar w:top="1134" w:right="1134" w:bottom="851" w:left="1134" w:header="720" w:footer="567" w:gutter="0"/>
           <w:cols w:space="720"/>
@@ -5113,7 +5558,7 @@
       </w:pPr>
     </w:p>
     <w:sectPr>
-      <w:footerReference w:type="default" r:id="rId9"/>
+      <w:footerReference w:type="default" r:id="rId15"/>
       <w:pgSz w:w="11906" w:h="16838" w:code="9"/>
       <w:pgMar w:top="1134" w:right="1134" w:bottom="851" w:left="1134" w:header="720" w:footer="567" w:gutter="0"/>
       <w:cols w:space="720"/>
@@ -5178,6 +5623,36 @@
 </w:ftr>
 </file>
 
+<file path=word/footer4.xml><?xml version="1.0" encoding="utf-8"?>
+<w:ftr xmlns:wpc="http://schemas.microsoft.com/office/word/2010/wordprocessingCanvas" xmlns:cx="http://schemas.microsoft.com/office/drawing/2014/chartex" xmlns:cx1="http://schemas.microsoft.com/office/drawing/2015/9/8/chartex" xmlns:cx2="http://schemas.microsoft.com/office/drawing/2015/10/21/chartex" xmlns:cx3="http://schemas.microsoft.com/office/drawing/2016/5/9/chartex" xmlns:cx4="http://schemas.microsoft.com/office/drawing/2016/5/10/chartex" xmlns:cx5="http://schemas.microsoft.com/office/drawing/2016/5/11/chartex" xmlns:cx6="http://schemas.microsoft.com/office/drawing/2016/5/12/chartex" xmlns:cx7="http://schemas.microsoft.com/office/drawing/2016/5/13/chartex" xmlns:cx8="http://schemas.microsoft.com/office/drawing/2016/5/14/chartex" xmlns:mc="http://schemas.openxmlformats.org/markup-compatibility/2006" xmlns:aink="http://schemas.microsoft.com/office/drawing/2016/ink" xmlns:am3d="http://schemas.microsoft.com/office/drawing/2017/model3d" xmlns:o="urn:schemas-microsoft-com:office:office" xmlns:oel="http://schemas.microsoft.com/office/2019/extlst" xmlns:r="http://schemas.openxmlformats.org/officeDocument/2006/relationships" xmlns:m="http://schemas.openxmlformats.org/officeDocument/2006/math" xmlns:v="urn:schemas-microsoft-com:vml" xmlns:wp14="http://schemas.microsoft.com/office/word/2010/wordprocessingDrawing" xmlns:wp="http://schemas.openxmlformats.org/drawingml/2006/wordprocessingDrawing" xmlns:w10="urn:schemas-microsoft-com:office:word" xmlns:w="http://schemas.openxmlformats.org/wordprocessingml/2006/main" xmlns:w14="http://schemas.microsoft.com/office/word/2010/wordml" xmlns:w15="http://schemas.microsoft.com/office/word/2012/wordml" xmlns:w16cex="http://schemas.microsoft.com/office/word/2018/wordml/cex" xmlns:w16cid="http://schemas.microsoft.com/office/word/2016/wordml/cid" xmlns:w16="http://schemas.microsoft.com/office/word/2018/wordml" xmlns:w16du="http://schemas.microsoft.com/office/word/2023/wordml/word16du" xmlns:w16sdtdh="http://schemas.microsoft.com/office/word/2020/wordml/sdtdatahash" xmlns:w16se="http://schemas.microsoft.com/office/word/2015/wordml/symex" xmlns:wpg="http://schemas.microsoft.com/office/word/2010/wordprocessingGroup" xmlns:wpi="http://schemas.microsoft.com/office/word/2010/wordprocessingInk" xmlns:wne="http://schemas.microsoft.com/office/word/2006/wordml" xmlns:wps="http://schemas.microsoft.com/office/word/2010/wordprocessingShape" mc:Ignorable="w14 w15 w16se w16cid w16 w16cex w16sdtdh w16du wp14">
+  <w:p>
+    <w:pPr>
+      <w:pStyle w:val="a6"/>
+    </w:pPr>
+  </w:p>
+</w:ftr>
+</file>
+
+<file path=word/footer5.xml><?xml version="1.0" encoding="utf-8"?>
+<w:ftr xmlns:wpc="http://schemas.microsoft.com/office/word/2010/wordprocessingCanvas" xmlns:cx="http://schemas.microsoft.com/office/drawing/2014/chartex" xmlns:cx1="http://schemas.microsoft.com/office/drawing/2015/9/8/chartex" xmlns:cx2="http://schemas.microsoft.com/office/drawing/2015/10/21/chartex" xmlns:cx3="http://schemas.microsoft.com/office/drawing/2016/5/9/chartex" xmlns:cx4="http://schemas.microsoft.com/office/drawing/2016/5/10/chartex" xmlns:cx5="http://schemas.microsoft.com/office/drawing/2016/5/11/chartex" xmlns:cx6="http://schemas.microsoft.com/office/drawing/2016/5/12/chartex" xmlns:cx7="http://schemas.microsoft.com/office/drawing/2016/5/13/chartex" xmlns:cx8="http://schemas.microsoft.com/office/drawing/2016/5/14/chartex" xmlns:mc="http://schemas.openxmlformats.org/markup-compatibility/2006" xmlns:aink="http://schemas.microsoft.com/office/drawing/2016/ink" xmlns:am3d="http://schemas.microsoft.com/office/drawing/2017/model3d" xmlns:o="urn:schemas-microsoft-com:office:office" xmlns:oel="http://schemas.microsoft.com/office/2019/extlst" xmlns:r="http://schemas.openxmlformats.org/officeDocument/2006/relationships" xmlns:m="http://schemas.openxmlformats.org/officeDocument/2006/math" xmlns:v="urn:schemas-microsoft-com:vml" xmlns:wp14="http://schemas.microsoft.com/office/word/2010/wordprocessingDrawing" xmlns:wp="http://schemas.openxmlformats.org/drawingml/2006/wordprocessingDrawing" xmlns:w10="urn:schemas-microsoft-com:office:word" xmlns:w="http://schemas.openxmlformats.org/wordprocessingml/2006/main" xmlns:w14="http://schemas.microsoft.com/office/word/2010/wordml" xmlns:w15="http://schemas.microsoft.com/office/word/2012/wordml" xmlns:w16cex="http://schemas.microsoft.com/office/word/2018/wordml/cex" xmlns:w16cid="http://schemas.microsoft.com/office/word/2016/wordml/cid" xmlns:w16="http://schemas.microsoft.com/office/word/2018/wordml" xmlns:w16du="http://schemas.microsoft.com/office/word/2023/wordml/word16du" xmlns:w16sdtdh="http://schemas.microsoft.com/office/word/2020/wordml/sdtdatahash" xmlns:w16se="http://schemas.microsoft.com/office/word/2015/wordml/symex" xmlns:wpg="http://schemas.microsoft.com/office/word/2010/wordprocessingGroup" xmlns:wpi="http://schemas.microsoft.com/office/word/2010/wordprocessingInk" xmlns:wne="http://schemas.microsoft.com/office/word/2006/wordml" xmlns:wps="http://schemas.microsoft.com/office/word/2010/wordprocessingShape" mc:Ignorable="w14 w15 w16se w16cid w16 w16cex w16sdtdh w16du wp14">
+  <w:p>
+    <w:pPr>
+      <w:pStyle w:val="a6"/>
+    </w:pPr>
+  </w:p>
+</w:ftr>
+</file>
+
+<file path=word/footer6.xml><?xml version="1.0" encoding="utf-8"?>
+<w:ftr xmlns:wpc="http://schemas.microsoft.com/office/word/2010/wordprocessingCanvas" xmlns:cx="http://schemas.microsoft.com/office/drawing/2014/chartex" xmlns:cx1="http://schemas.microsoft.com/office/drawing/2015/9/8/chartex" xmlns:cx2="http://schemas.microsoft.com/office/drawing/2015/10/21/chartex" xmlns:cx3="http://schemas.microsoft.com/office/drawing/2016/5/9/chartex" xmlns:cx4="http://schemas.microsoft.com/office/drawing/2016/5/10/chartex" xmlns:cx5="http://schemas.microsoft.com/office/drawing/2016/5/11/chartex" xmlns:cx6="http://schemas.microsoft.com/office/drawing/2016/5/12/chartex" xmlns:cx7="http://schemas.microsoft.com/office/drawing/2016/5/13/chartex" xmlns:cx8="http://schemas.microsoft.com/office/drawing/2016/5/14/chartex" xmlns:mc="http://schemas.openxmlformats.org/markup-compatibility/2006" xmlns:aink="http://schemas.microsoft.com/office/drawing/2016/ink" xmlns:am3d="http://schemas.microsoft.com/office/drawing/2017/model3d" xmlns:o="urn:schemas-microsoft-com:office:office" xmlns:oel="http://schemas.microsoft.com/office/2019/extlst" xmlns:r="http://schemas.openxmlformats.org/officeDocument/2006/relationships" xmlns:m="http://schemas.openxmlformats.org/officeDocument/2006/math" xmlns:v="urn:schemas-microsoft-com:vml" xmlns:wp14="http://schemas.microsoft.com/office/word/2010/wordprocessingDrawing" xmlns:wp="http://schemas.openxmlformats.org/drawingml/2006/wordprocessingDrawing" xmlns:w10="urn:schemas-microsoft-com:office:word" xmlns:w="http://schemas.openxmlformats.org/wordprocessingml/2006/main" xmlns:w14="http://schemas.microsoft.com/office/word/2010/wordml" xmlns:w15="http://schemas.microsoft.com/office/word/2012/wordml" xmlns:w16cex="http://schemas.microsoft.com/office/word/2018/wordml/cex" xmlns:w16cid="http://schemas.microsoft.com/office/word/2016/wordml/cid" xmlns:w16="http://schemas.microsoft.com/office/word/2018/wordml" xmlns:w16du="http://schemas.microsoft.com/office/word/2023/wordml/word16du" xmlns:w16sdtdh="http://schemas.microsoft.com/office/word/2020/wordml/sdtdatahash" xmlns:w16se="http://schemas.microsoft.com/office/word/2015/wordml/symex" xmlns:wpg="http://schemas.microsoft.com/office/word/2010/wordprocessingGroup" xmlns:wpi="http://schemas.microsoft.com/office/word/2010/wordprocessingInk" xmlns:wne="http://schemas.microsoft.com/office/word/2006/wordml" xmlns:wps="http://schemas.microsoft.com/office/word/2010/wordprocessingShape" mc:Ignorable="w14 w15 w16se w16cid w16 w16cex w16sdtdh w16du wp14">
+  <w:p>
+    <w:pPr>
+      <w:pStyle w:val="a6"/>
+    </w:pPr>
+  </w:p>
+</w:ftr>
+</file>
+
 <file path=word/footnotes.xml><?xml version="1.0" encoding="utf-8"?>
 <w:footnotes xmlns:wpc="http://schemas.microsoft.com/office/word/2010/wordprocessingCanvas" xmlns:cx="http://schemas.microsoft.com/office/drawing/2014/chartex" xmlns:cx1="http://schemas.microsoft.com/office/drawing/2015/9/8/chartex" xmlns:cx2="http://schemas.microsoft.com/office/drawing/2015/10/21/chartex" xmlns:cx3="http://schemas.microsoft.com/office/drawing/2016/5/9/chartex" xmlns:cx4="http://schemas.microsoft.com/office/drawing/2016/5/10/chartex" xmlns:cx5="http://schemas.microsoft.com/office/drawing/2016/5/11/chartex" xmlns:cx6="http://schemas.microsoft.com/office/drawing/2016/5/12/chartex" xmlns:cx7="http://schemas.microsoft.com/office/drawing/2016/5/13/chartex" xmlns:cx8="http://schemas.microsoft.com/office/drawing/2016/5/14/chartex" xmlns:mc="http://schemas.openxmlformats.org/markup-compatibility/2006" xmlns:aink="http://schemas.microsoft.com/office/drawing/2016/ink" xmlns:am3d="http://schemas.microsoft.com/office/drawing/2017/model3d" xmlns:o="urn:schemas-microsoft-com:office:office" xmlns:oel="http://schemas.microsoft.com/office/2019/extlst" xmlns:r="http://schemas.openxmlformats.org/officeDocument/2006/relationships" xmlns:m="http://schemas.openxmlformats.org/officeDocument/2006/math" xmlns:v="urn:schemas-microsoft-com:vml" xmlns:wp14="http://schemas.microsoft.com/office/word/2010/wordprocessingDrawing" xmlns:wp="http://schemas.openxmlformats.org/drawingml/2006/wordprocessingDrawing" xmlns:w10="urn:schemas-microsoft-com:office:word" xmlns:w="http://schemas.openxmlformats.org/wordprocessingml/2006/main" xmlns:w14="http://schemas.microsoft.com/office/word/2010/wordml" xmlns:w15="http://schemas.microsoft.com/office/word/2012/wordml" xmlns:w16cex="http://schemas.microsoft.com/office/word/2018/wordml/cex" xmlns:w16cid="http://schemas.microsoft.com/office/word/2016/wordml/cid" xmlns:w16="http://schemas.microsoft.com/office/word/2018/wordml" xmlns:w16du="http://schemas.microsoft.com/office/word/2023/wordml/word16du" xmlns:w16sdtdh="http://schemas.microsoft.com/office/word/2020/wordml/sdtdatahash" xmlns:w16se="http://schemas.microsoft.com/office/word/2015/wordml/symex" xmlns:wpg="http://schemas.microsoft.com/office/word/2010/wordprocessingGroup" xmlns:wpi="http://schemas.microsoft.com/office/word/2010/wordprocessingInk" xmlns:wne="http://schemas.microsoft.com/office/word/2006/wordml" xmlns:wps="http://schemas.microsoft.com/office/word/2010/wordprocessingShape" mc:Ignorable="w14 w15 w16se w16cid w16 w16cex w16sdtdh w16du wp14">
   <w:footnote w:type="separator" w:id="-1">
@@ -5201,6 +5676,36 @@
     </w:p>
   </w:footnote>
 </w:footnotes>
+</file>
+
+<file path=word/header1.xml><?xml version="1.0" encoding="utf-8"?>
+<w:hdr xmlns:wpc="http://schemas.microsoft.com/office/word/2010/wordprocessingCanvas" xmlns:cx="http://schemas.microsoft.com/office/drawing/2014/chartex" xmlns:cx1="http://schemas.microsoft.com/office/drawing/2015/9/8/chartex" xmlns:cx2="http://schemas.microsoft.com/office/drawing/2015/10/21/chartex" xmlns:cx3="http://schemas.microsoft.com/office/drawing/2016/5/9/chartex" xmlns:cx4="http://schemas.microsoft.com/office/drawing/2016/5/10/chartex" xmlns:cx5="http://schemas.microsoft.com/office/drawing/2016/5/11/chartex" xmlns:cx6="http://schemas.microsoft.com/office/drawing/2016/5/12/chartex" xmlns:cx7="http://schemas.microsoft.com/office/drawing/2016/5/13/chartex" xmlns:cx8="http://schemas.microsoft.com/office/drawing/2016/5/14/chartex" xmlns:mc="http://schemas.openxmlformats.org/markup-compatibility/2006" xmlns:aink="http://schemas.microsoft.com/office/drawing/2016/ink" xmlns:am3d="http://schemas.microsoft.com/office/drawing/2017/model3d" xmlns:o="urn:schemas-microsoft-com:office:office" xmlns:oel="http://schemas.microsoft.com/office/2019/extlst" xmlns:r="http://schemas.openxmlformats.org/officeDocument/2006/relationships" xmlns:m="http://schemas.openxmlformats.org/officeDocument/2006/math" xmlns:v="urn:schemas-microsoft-com:vml" xmlns:wp14="http://schemas.microsoft.com/office/word/2010/wordprocessingDrawing" xmlns:wp="http://schemas.openxmlformats.org/drawingml/2006/wordprocessingDrawing" xmlns:w10="urn:schemas-microsoft-com:office:word" xmlns:w="http://schemas.openxmlformats.org/wordprocessingml/2006/main" xmlns:w14="http://schemas.microsoft.com/office/word/2010/wordml" xmlns:w15="http://schemas.microsoft.com/office/word/2012/wordml" xmlns:w16cex="http://schemas.microsoft.com/office/word/2018/wordml/cex" xmlns:w16cid="http://schemas.microsoft.com/office/word/2016/wordml/cid" xmlns:w16="http://schemas.microsoft.com/office/word/2018/wordml" xmlns:w16du="http://schemas.microsoft.com/office/word/2023/wordml/word16du" xmlns:w16sdtdh="http://schemas.microsoft.com/office/word/2020/wordml/sdtdatahash" xmlns:w16se="http://schemas.microsoft.com/office/word/2015/wordml/symex" xmlns:wpg="http://schemas.microsoft.com/office/word/2010/wordprocessingGroup" xmlns:wpi="http://schemas.microsoft.com/office/word/2010/wordprocessingInk" xmlns:wne="http://schemas.microsoft.com/office/word/2006/wordml" xmlns:wps="http://schemas.microsoft.com/office/word/2010/wordprocessingShape" mc:Ignorable="w14 w15 w16se w16cid w16 w16cex w16sdtdh w16du wp14">
+  <w:p>
+    <w:pPr>
+      <w:pStyle w:val="a5"/>
+    </w:pPr>
+  </w:p>
+</w:hdr>
+</file>
+
+<file path=word/header2.xml><?xml version="1.0" encoding="utf-8"?>
+<w:hdr xmlns:wpc="http://schemas.microsoft.com/office/word/2010/wordprocessingCanvas" xmlns:cx="http://schemas.microsoft.com/office/drawing/2014/chartex" xmlns:cx1="http://schemas.microsoft.com/office/drawing/2015/9/8/chartex" xmlns:cx2="http://schemas.microsoft.com/office/drawing/2015/10/21/chartex" xmlns:cx3="http://schemas.microsoft.com/office/drawing/2016/5/9/chartex" xmlns:cx4="http://schemas.microsoft.com/office/drawing/2016/5/10/chartex" xmlns:cx5="http://schemas.microsoft.com/office/drawing/2016/5/11/chartex" xmlns:cx6="http://schemas.microsoft.com/office/drawing/2016/5/12/chartex" xmlns:cx7="http://schemas.microsoft.com/office/drawing/2016/5/13/chartex" xmlns:cx8="http://schemas.microsoft.com/office/drawing/2016/5/14/chartex" xmlns:mc="http://schemas.openxmlformats.org/markup-compatibility/2006" xmlns:aink="http://schemas.microsoft.com/office/drawing/2016/ink" xmlns:am3d="http://schemas.microsoft.com/office/drawing/2017/model3d" xmlns:o="urn:schemas-microsoft-com:office:office" xmlns:oel="http://schemas.microsoft.com/office/2019/extlst" xmlns:r="http://schemas.openxmlformats.org/officeDocument/2006/relationships" xmlns:m="http://schemas.openxmlformats.org/officeDocument/2006/math" xmlns:v="urn:schemas-microsoft-com:vml" xmlns:wp14="http://schemas.microsoft.com/office/word/2010/wordprocessingDrawing" xmlns:wp="http://schemas.openxmlformats.org/drawingml/2006/wordprocessingDrawing" xmlns:w10="urn:schemas-microsoft-com:office:word" xmlns:w="http://schemas.openxmlformats.org/wordprocessingml/2006/main" xmlns:w14="http://schemas.microsoft.com/office/word/2010/wordml" xmlns:w15="http://schemas.microsoft.com/office/word/2012/wordml" xmlns:w16cex="http://schemas.microsoft.com/office/word/2018/wordml/cex" xmlns:w16cid="http://schemas.microsoft.com/office/word/2016/wordml/cid" xmlns:w16="http://schemas.microsoft.com/office/word/2018/wordml" xmlns:w16du="http://schemas.microsoft.com/office/word/2023/wordml/word16du" xmlns:w16sdtdh="http://schemas.microsoft.com/office/word/2020/wordml/sdtdatahash" xmlns:w16se="http://schemas.microsoft.com/office/word/2015/wordml/symex" xmlns:wpg="http://schemas.microsoft.com/office/word/2010/wordprocessingGroup" xmlns:wpi="http://schemas.microsoft.com/office/word/2010/wordprocessingInk" xmlns:wne="http://schemas.microsoft.com/office/word/2006/wordml" xmlns:wps="http://schemas.microsoft.com/office/word/2010/wordprocessingShape" mc:Ignorable="w14 w15 w16se w16cid w16 w16cex w16sdtdh w16du wp14">
+  <w:p>
+    <w:pPr>
+      <w:pStyle w:val="a5"/>
+    </w:pPr>
+  </w:p>
+</w:hdr>
+</file>
+
+<file path=word/header3.xml><?xml version="1.0" encoding="utf-8"?>
+<w:hdr xmlns:wpc="http://schemas.microsoft.com/office/word/2010/wordprocessingCanvas" xmlns:cx="http://schemas.microsoft.com/office/drawing/2014/chartex" xmlns:cx1="http://schemas.microsoft.com/office/drawing/2015/9/8/chartex" xmlns:cx2="http://schemas.microsoft.com/office/drawing/2015/10/21/chartex" xmlns:cx3="http://schemas.microsoft.com/office/drawing/2016/5/9/chartex" xmlns:cx4="http://schemas.microsoft.com/office/drawing/2016/5/10/chartex" xmlns:cx5="http://schemas.microsoft.com/office/drawing/2016/5/11/chartex" xmlns:cx6="http://schemas.microsoft.com/office/drawing/2016/5/12/chartex" xmlns:cx7="http://schemas.microsoft.com/office/drawing/2016/5/13/chartex" xmlns:cx8="http://schemas.microsoft.com/office/drawing/2016/5/14/chartex" xmlns:mc="http://schemas.openxmlformats.org/markup-compatibility/2006" xmlns:aink="http://schemas.microsoft.com/office/drawing/2016/ink" xmlns:am3d="http://schemas.microsoft.com/office/drawing/2017/model3d" xmlns:o="urn:schemas-microsoft-com:office:office" xmlns:oel="http://schemas.microsoft.com/office/2019/extlst" xmlns:r="http://schemas.openxmlformats.org/officeDocument/2006/relationships" xmlns:m="http://schemas.openxmlformats.org/officeDocument/2006/math" xmlns:v="urn:schemas-microsoft-com:vml" xmlns:wp14="http://schemas.microsoft.com/office/word/2010/wordprocessingDrawing" xmlns:wp="http://schemas.openxmlformats.org/drawingml/2006/wordprocessingDrawing" xmlns:w10="urn:schemas-microsoft-com:office:word" xmlns:w="http://schemas.openxmlformats.org/wordprocessingml/2006/main" xmlns:w14="http://schemas.microsoft.com/office/word/2010/wordml" xmlns:w15="http://schemas.microsoft.com/office/word/2012/wordml" xmlns:w16cex="http://schemas.microsoft.com/office/word/2018/wordml/cex" xmlns:w16cid="http://schemas.microsoft.com/office/word/2016/wordml/cid" xmlns:w16="http://schemas.microsoft.com/office/word/2018/wordml" xmlns:w16du="http://schemas.microsoft.com/office/word/2023/wordml/word16du" xmlns:w16sdtdh="http://schemas.microsoft.com/office/word/2020/wordml/sdtdatahash" xmlns:w16se="http://schemas.microsoft.com/office/word/2015/wordml/symex" xmlns:wpg="http://schemas.microsoft.com/office/word/2010/wordprocessingGroup" xmlns:wpi="http://schemas.microsoft.com/office/word/2010/wordprocessingInk" xmlns:wne="http://schemas.microsoft.com/office/word/2006/wordml" xmlns:wps="http://schemas.microsoft.com/office/word/2010/wordprocessingShape" mc:Ignorable="w14 w15 w16se w16cid w16 w16cex w16sdtdh w16du wp14">
+  <w:p>
+    <w:pPr>
+      <w:pStyle w:val="a5"/>
+    </w:pPr>
+  </w:p>
+</w:hdr>
 </file>
 
 <file path=word/numbering.xml><?xml version="1.0" encoding="utf-8"?>
@@ -10964,7 +11469,8 @@
   <w:style w:type="paragraph" w:styleId="a6">
     <w:name w:val="footer"/>
     <w:basedOn w:val="a0"/>
-    <w:semiHidden/>
+    <w:link w:val="a7"/>
+    <w:uiPriority w:val="99"/>
     <w:rsid w:val="00C56916"/>
     <w:pPr>
       <w:tabs>
@@ -10973,13 +11479,13 @@
       </w:tabs>
     </w:pPr>
   </w:style>
-  <w:style w:type="character" w:styleId="a7">
+  <w:style w:type="character" w:styleId="a8">
     <w:name w:val="page number"/>
     <w:basedOn w:val="a2"/>
     <w:semiHidden/>
     <w:rsid w:val="00C56916"/>
   </w:style>
-  <w:style w:type="paragraph" w:styleId="a8">
+  <w:style w:type="paragraph" w:styleId="a9">
     <w:name w:val="Block Text"/>
     <w:basedOn w:val="a0"/>
     <w:semiHidden/>
@@ -11006,7 +11512,7 @@
       <w:szCs w:val="26"/>
     </w:rPr>
   </w:style>
-  <w:style w:type="paragraph" w:styleId="a9">
+  <w:style w:type="paragraph" w:styleId="aa">
     <w:name w:val="Body Text"/>
     <w:basedOn w:val="a0"/>
     <w:semiHidden/>
@@ -11150,7 +11656,7 @@
       <w:szCs w:val="26"/>
     </w:rPr>
   </w:style>
-  <w:style w:type="character" w:styleId="aa">
+  <w:style w:type="character" w:styleId="ab">
     <w:name w:val="Hyperlink"/>
     <w:basedOn w:val="a2"/>
     <w:uiPriority w:val="99"/>
@@ -11160,7 +11666,7 @@
       <w:u w:val="single"/>
     </w:rPr>
   </w:style>
-  <w:style w:type="paragraph" w:styleId="ab">
+  <w:style w:type="paragraph" w:styleId="ac">
     <w:name w:val="Closing"/>
     <w:basedOn w:val="a0"/>
     <w:semiHidden/>
@@ -11169,7 +11675,7 @@
       <w:jc w:val="right"/>
     </w:pPr>
   </w:style>
-  <w:style w:type="character" w:styleId="ac">
+  <w:style w:type="character" w:styleId="ad">
     <w:name w:val="FollowedHyperlink"/>
     <w:basedOn w:val="a2"/>
     <w:semiHidden/>
@@ -11179,10 +11685,10 @@
       <w:u w:val="single"/>
     </w:rPr>
   </w:style>
-  <w:style w:type="paragraph" w:styleId="ad">
+  <w:style w:type="paragraph" w:styleId="ae">
     <w:name w:val="Document Map"/>
     <w:basedOn w:val="a0"/>
-    <w:link w:val="ae"/>
+    <w:link w:val="af"/>
     <w:uiPriority w:val="99"/>
     <w:semiHidden/>
     <w:unhideWhenUsed/>
@@ -11193,10 +11699,10 @@
       <w:szCs w:val="18"/>
     </w:rPr>
   </w:style>
-  <w:style w:type="character" w:customStyle="1" w:styleId="ae">
+  <w:style w:type="character" w:customStyle="1" w:styleId="af">
     <w:name w:val="見出しマップ (文字)"/>
     <w:basedOn w:val="a2"/>
-    <w:link w:val="ad"/>
+    <w:link w:val="ae"/>
     <w:uiPriority w:val="99"/>
     <w:semiHidden/>
     <w:rsid w:val="005C0CDA"/>
@@ -11205,6 +11711,18 @@
       <w:color w:val="000000"/>
       <w:sz w:val="18"/>
       <w:szCs w:val="18"/>
+    </w:rPr>
+  </w:style>
+  <w:style w:type="character" w:customStyle="1" w:styleId="a7">
+    <w:name w:val="フッター (文字)"/>
+    <w:basedOn w:val="a2"/>
+    <w:link w:val="a6"/>
+    <w:uiPriority w:val="99"/>
+    <w:rsid w:val="003F18A5"/>
+    <w:rPr>
+      <w:rFonts w:ascii="ＭＳ 明朝"/>
+      <w:color w:val="000000"/>
+      <w:sz w:val="21"/>
     </w:rPr>
   </w:style>
 </w:styles>

</xml_diff>

<commit_message>
Correct the typographical errors
</commit_message>
<xml_diff>
--- a/documents/plan/プロジェクト計画書.docx
+++ b/documents/plan/プロジェクト計画書.docx
@@ -1061,6 +1061,157 @@
                 <w:sz w:val="18"/>
               </w:rPr>
               <w:t>5</w:t>
+            </w:r>
+          </w:p>
+        </w:tc>
+      </w:tr>
+      <w:tr>
+        <w:trPr>
+          <w:trHeight w:val="703"/>
+        </w:trPr>
+        <w:tc>
+          <w:tcPr>
+            <w:tcW w:w="885" w:type="dxa"/>
+          </w:tcPr>
+          <w:p>
+            <w:pPr>
+              <w:rPr>
+                <w:rFonts w:hint="eastAsia"/>
+                <w:sz w:val="18"/>
+              </w:rPr>
+            </w:pPr>
+            <w:r>
+              <w:rPr>
+                <w:rFonts w:hint="eastAsia"/>
+                <w:sz w:val="18"/>
+              </w:rPr>
+              <w:t>第2.1版</w:t>
+            </w:r>
+          </w:p>
+        </w:tc>
+        <w:tc>
+          <w:tcPr>
+            <w:tcW w:w="1624" w:type="dxa"/>
+          </w:tcPr>
+          <w:p>
+            <w:pPr>
+              <w:rPr>
+                <w:rFonts w:hint="eastAsia"/>
+                <w:color w:val="auto"/>
+                <w:sz w:val="18"/>
+              </w:rPr>
+            </w:pPr>
+            <w:r>
+              <w:rPr>
+                <w:rFonts w:hint="eastAsia"/>
+                <w:color w:val="auto"/>
+                <w:sz w:val="18"/>
+              </w:rPr>
+              <w:t>2024年06月25日</w:t>
+            </w:r>
+          </w:p>
+        </w:tc>
+        <w:tc>
+          <w:tcPr>
+            <w:tcW w:w="1316" w:type="dxa"/>
+          </w:tcPr>
+          <w:p>
+            <w:pPr>
+              <w:rPr>
+                <w:rFonts w:hint="eastAsia"/>
+                <w:color w:val="auto"/>
+                <w:sz w:val="18"/>
+              </w:rPr>
+            </w:pPr>
+            <w:r>
+              <w:rPr>
+                <w:rFonts w:hint="eastAsia"/>
+                <w:color w:val="auto"/>
+                <w:sz w:val="18"/>
+              </w:rPr>
+              <w:t>舩橋 優佑</w:t>
+            </w:r>
+          </w:p>
+        </w:tc>
+        <w:tc>
+          <w:tcPr>
+            <w:tcW w:w="4465" w:type="dxa"/>
+          </w:tcPr>
+          <w:p>
+            <w:pPr>
+              <w:rPr>
+                <w:sz w:val="18"/>
+              </w:rPr>
+            </w:pPr>
+            <w:r>
+              <w:rPr>
+                <w:rFonts w:hint="eastAsia"/>
+                <w:sz w:val="18"/>
+              </w:rPr>
+              <w:t>誤記を修正</w:t>
+            </w:r>
+          </w:p>
+          <w:p>
+            <w:pPr>
+              <w:rPr>
+                <w:rFonts w:hint="eastAsia"/>
+                <w:sz w:val="18"/>
+              </w:rPr>
+            </w:pPr>
+            <w:r>
+              <w:rPr>
+                <w:rFonts w:hint="eastAsia"/>
+                <w:sz w:val="18"/>
+              </w:rPr>
+              <w:t>4.4 開発検証 レビュー仕様書</w:t>
+            </w:r>
+            <w:r>
+              <w:rPr>
+                <w:rFonts w:hint="eastAsia"/>
+                <w:sz w:val="18"/>
+              </w:rPr>
+              <w:t xml:space="preserve"> </w:t>
+            </w:r>
+            <w:r>
+              <w:rPr>
+                <w:rFonts w:hint="eastAsia"/>
+                <w:sz w:val="18"/>
+              </w:rPr>
+              <w:t>→</w:t>
+            </w:r>
+            <w:r>
+              <w:rPr>
+                <w:rFonts w:hint="eastAsia"/>
+                <w:sz w:val="18"/>
+              </w:rPr>
+              <w:t xml:space="preserve"> </w:t>
+            </w:r>
+            <w:r>
+              <w:rPr>
+                <w:rFonts w:hint="eastAsia"/>
+                <w:sz w:val="18"/>
+              </w:rPr>
+              <w:t>レビュー記録</w:t>
+            </w:r>
+          </w:p>
+        </w:tc>
+        <w:tc>
+          <w:tcPr>
+            <w:tcW w:w="1387" w:type="dxa"/>
+          </w:tcPr>
+          <w:p>
+            <w:pPr>
+              <w:rPr>
+                <w:rFonts w:hint="eastAsia"/>
+                <w:sz w:val="18"/>
+              </w:rPr>
+            </w:pPr>
+            <w:r>
+              <w:rPr>
+                <w:rFonts w:hint="eastAsia"/>
+                <w:sz w:val="18"/>
+              </w:rPr>
+              <w:t>p.5</w:t>
             </w:r>
           </w:p>
         </w:tc>
@@ -4763,7 +4914,19 @@
         <w:rPr>
           <w:rFonts w:hint="eastAsia"/>
         </w:rPr>
-        <w:t>、各アウトプットに対応したレビュー仕様書に記録する。</w:t>
+        <w:t>、各アウトプットに対応したレビュー</w:t>
+      </w:r>
+      <w:r>
+        <w:rPr>
+          <w:rFonts w:hint="eastAsia"/>
+        </w:rPr>
+        <w:t>記録</w:t>
+      </w:r>
+      <w:r>
+        <w:rPr>
+          <w:rFonts w:hint="eastAsia"/>
+        </w:rPr>
+        <w:t>に記録する。</w:t>
       </w:r>
     </w:p>
     <w:tbl>

</xml_diff>